<commit_message>
Further Data Engineering and Writing reasons of models' usage
</commit_message>
<xml_diff>
--- a/Assignment-2.docx
+++ b/Assignment-2.docx
@@ -69,7 +69,17 @@
           <w:szCs w:val="24"/>
           <w:lang w:val="en-US"/>
         </w:rPr>
-        <w:t>A company who operates small and mid-sized apartments (usually hosting 2-6 guests) asked us to help them setting their prices for new apartments in Vienna, Austria. As there are currently many hosts in the city, the data from Inside Airbnb</w:t>
+        <w:t xml:space="preserve">A company who operates small and mid-sized apartments (usually hosting 2-6 guests) asked us to help them setting their prices for new apartments in Vienna, Austria. As there are currently many hosts in the city, the data from </w:t>
+      </w:r>
+      <w:r>
+        <w:rPr>
+          <w:rFonts w:ascii="Times New Roman" w:hAnsi="Times New Roman" w:cs="Times New Roman"/>
+          <w:sz w:val="24"/>
+          <w:szCs w:val="24"/>
+          <w:u w:val="single"/>
+          <w:lang w:val="en-US"/>
+        </w:rPr>
+        <w:t>Inside Airbnb</w:t>
       </w:r>
       <w:r>
         <w:rPr>
@@ -127,13 +137,113 @@
     </w:p>
     <w:p>
       <w:pPr>
-        <w:rPr>
-          <w:rFonts w:ascii="Times New Roman" w:hAnsi="Times New Roman" w:cs="Times New Roman"/>
-          <w:sz w:val="28"/>
-          <w:szCs w:val="28"/>
-          <w:lang w:val="en-US"/>
-        </w:rPr>
-      </w:pPr>
+        <w:jc w:val="both"/>
+        <w:rPr>
+          <w:rFonts w:ascii="Times New Roman" w:hAnsi="Times New Roman" w:cs="Times New Roman"/>
+          <w:sz w:val="24"/>
+          <w:szCs w:val="24"/>
+          <w:lang w:val="en-US"/>
+        </w:rPr>
+      </w:pPr>
+      <w:r>
+        <w:rPr>
+          <w:rFonts w:ascii="Times New Roman" w:hAnsi="Times New Roman" w:cs="Times New Roman"/>
+          <w:sz w:val="24"/>
+          <w:szCs w:val="24"/>
+          <w:lang w:val="en-US"/>
+        </w:rPr>
+        <w:tab/>
+        <w:t xml:space="preserve">The dataset itself could be cleaner, many modifications had to be done. The most important one, is that many listings, weren’t even in the country. Only Austria </w:t>
+      </w:r>
+      <w:r>
+        <w:rPr>
+          <w:rFonts w:ascii="Times New Roman" w:hAnsi="Times New Roman" w:cs="Times New Roman"/>
+          <w:b/>
+          <w:bCs/>
+          <w:sz w:val="24"/>
+          <w:szCs w:val="24"/>
+          <w:lang w:val="en-US"/>
+        </w:rPr>
+        <w:t>“Vienna” and “Wien”</w:t>
+      </w:r>
+      <w:r>
+        <w:rPr>
+          <w:rFonts w:ascii="Times New Roman" w:hAnsi="Times New Roman" w:cs="Times New Roman"/>
+          <w:sz w:val="24"/>
+          <w:szCs w:val="24"/>
+          <w:lang w:val="en-US"/>
+        </w:rPr>
+        <w:t xml:space="preserve"> host locations used. The dataset further filtered to only include </w:t>
+      </w:r>
+      <w:r>
+        <w:rPr>
+          <w:rFonts w:ascii="Times New Roman" w:hAnsi="Times New Roman" w:cs="Times New Roman"/>
+          <w:b/>
+          <w:bCs/>
+          <w:sz w:val="24"/>
+          <w:szCs w:val="24"/>
+          <w:lang w:val="en-US"/>
+        </w:rPr>
+        <w:t>2 to 6 accommodates</w:t>
+      </w:r>
+      <w:r>
+        <w:rPr>
+          <w:rFonts w:ascii="Times New Roman" w:hAnsi="Times New Roman" w:cs="Times New Roman"/>
+          <w:sz w:val="24"/>
+          <w:szCs w:val="24"/>
+          <w:lang w:val="en-US"/>
+        </w:rPr>
+        <w:t xml:space="preserve">, based on the company’s </w:t>
+      </w:r>
+      <w:r>
+        <w:rPr>
+          <w:rFonts w:ascii="Times New Roman" w:hAnsi="Times New Roman" w:cs="Times New Roman"/>
+          <w:sz w:val="24"/>
+          <w:szCs w:val="24"/>
+          <w:lang w:val="en-US"/>
+        </w:rPr>
+        <w:t xml:space="preserve">request and </w:t>
+      </w:r>
+      <w:r>
+        <w:rPr>
+          <w:rFonts w:ascii="Times New Roman" w:hAnsi="Times New Roman" w:cs="Times New Roman"/>
+          <w:b/>
+          <w:bCs/>
+          <w:sz w:val="24"/>
+          <w:szCs w:val="24"/>
+          <w:lang w:val="en-US"/>
+        </w:rPr>
+        <w:t>Hotel rooms were excluded</w:t>
+      </w:r>
+      <w:r>
+        <w:rPr>
+          <w:rFonts w:ascii="Times New Roman" w:hAnsi="Times New Roman" w:cs="Times New Roman"/>
+          <w:sz w:val="24"/>
+          <w:szCs w:val="24"/>
+          <w:lang w:val="en-US"/>
+        </w:rPr>
+        <w:t xml:space="preserve">. Many types of properties remained, thus more filtering was needed and now it includes </w:t>
+      </w:r>
+      <w:r>
+        <w:rPr>
+          <w:rFonts w:ascii="Times New Roman" w:hAnsi="Times New Roman" w:cs="Times New Roman"/>
+          <w:b/>
+          <w:bCs/>
+          <w:sz w:val="24"/>
+          <w:szCs w:val="24"/>
+          <w:lang w:val="en-US"/>
+        </w:rPr>
+        <w:t>just apartment-like properties</w:t>
+      </w:r>
+      <w:r>
+        <w:rPr>
+          <w:rFonts w:ascii="Times New Roman" w:hAnsi="Times New Roman" w:cs="Times New Roman"/>
+          <w:sz w:val="24"/>
+          <w:szCs w:val="24"/>
+          <w:lang w:val="en-US"/>
+        </w:rPr>
+        <w:t xml:space="preserve"> (Rental Units / Condos).</w:t>
+      </w:r>
     </w:p>
     <w:p>
       <w:pPr>
@@ -162,6 +272,370 @@
     </w:p>
     <w:p>
       <w:pPr>
+        <w:jc w:val="both"/>
+        <w:rPr>
+          <w:rFonts w:ascii="Times New Roman" w:hAnsi="Times New Roman" w:cs="Times New Roman"/>
+          <w:sz w:val="24"/>
+          <w:szCs w:val="24"/>
+          <w:lang w:val="en-US"/>
+        </w:rPr>
+      </w:pPr>
+      <w:r>
+        <w:rPr>
+          <w:rFonts w:ascii="Times New Roman" w:hAnsi="Times New Roman" w:cs="Times New Roman"/>
+          <w:sz w:val="24"/>
+          <w:szCs w:val="24"/>
+          <w:lang w:val="en-US"/>
+        </w:rPr>
+        <w:tab/>
+        <w:t>Three models are used to predict the apartments’ worth in the field:</w:t>
+      </w:r>
+    </w:p>
+    <w:p>
+      <w:pPr>
+        <w:pStyle w:val="Listaszerbekezds"/>
+        <w:numPr>
+          <w:ilvl w:val="0"/>
+          <w:numId w:val="1"/>
+        </w:numPr>
+        <w:jc w:val="both"/>
+        <w:rPr>
+          <w:rFonts w:ascii="Times New Roman" w:hAnsi="Times New Roman" w:cs="Times New Roman"/>
+          <w:sz w:val="24"/>
+          <w:szCs w:val="24"/>
+          <w:lang w:val="en-US"/>
+        </w:rPr>
+      </w:pPr>
+      <w:r>
+        <w:rPr>
+          <w:rFonts w:ascii="Times New Roman" w:hAnsi="Times New Roman" w:cs="Times New Roman"/>
+          <w:sz w:val="24"/>
+          <w:szCs w:val="24"/>
+          <w:lang w:val="en-US"/>
+        </w:rPr>
+        <w:t>Linear OLS Regression</w:t>
+      </w:r>
+    </w:p>
+    <w:p>
+      <w:pPr>
+        <w:pStyle w:val="Listaszerbekezds"/>
+        <w:numPr>
+          <w:ilvl w:val="0"/>
+          <w:numId w:val="1"/>
+        </w:numPr>
+        <w:jc w:val="both"/>
+        <w:rPr>
+          <w:rFonts w:ascii="Times New Roman" w:hAnsi="Times New Roman" w:cs="Times New Roman"/>
+          <w:sz w:val="24"/>
+          <w:szCs w:val="24"/>
+          <w:lang w:val="en-US"/>
+        </w:rPr>
+      </w:pPr>
+      <w:r>
+        <w:rPr>
+          <w:rFonts w:ascii="Times New Roman" w:hAnsi="Times New Roman" w:cs="Times New Roman"/>
+          <w:sz w:val="24"/>
+          <w:szCs w:val="24"/>
+          <w:lang w:val="en-US"/>
+        </w:rPr>
+        <w:t>Random Forest</w:t>
+      </w:r>
+    </w:p>
+    <w:p>
+      <w:pPr>
+        <w:pStyle w:val="Listaszerbekezds"/>
+        <w:numPr>
+          <w:ilvl w:val="0"/>
+          <w:numId w:val="1"/>
+        </w:numPr>
+        <w:jc w:val="both"/>
+        <w:rPr>
+          <w:rFonts w:ascii="Times New Roman" w:hAnsi="Times New Roman" w:cs="Times New Roman"/>
+          <w:sz w:val="24"/>
+          <w:szCs w:val="24"/>
+          <w:lang w:val="en-US"/>
+        </w:rPr>
+      </w:pPr>
+      <w:r>
+        <w:rPr>
+          <w:rFonts w:ascii="Times New Roman" w:hAnsi="Times New Roman" w:cs="Times New Roman"/>
+          <w:sz w:val="24"/>
+          <w:szCs w:val="24"/>
+          <w:lang w:val="en-US"/>
+        </w:rPr>
+        <w:t>LASSO</w:t>
+      </w:r>
+    </w:p>
+    <w:p>
+      <w:pPr>
+        <w:jc w:val="both"/>
+        <w:rPr>
+          <w:rFonts w:ascii="Times New Roman" w:hAnsi="Times New Roman" w:cs="Times New Roman"/>
+          <w:sz w:val="24"/>
+          <w:szCs w:val="24"/>
+          <w:lang w:val="en-US"/>
+        </w:rPr>
+      </w:pPr>
+      <w:r>
+        <w:rPr>
+          <w:rFonts w:ascii="Times New Roman" w:hAnsi="Times New Roman" w:cs="Times New Roman"/>
+          <w:sz w:val="24"/>
+          <w:szCs w:val="24"/>
+          <w:lang w:val="en-US"/>
+        </w:rPr>
+        <w:t>The reasons of the usage of the said models are the following:</w:t>
+      </w:r>
+    </w:p>
+    <w:p>
+      <w:pPr>
+        <w:jc w:val="both"/>
+        <w:rPr>
+          <w:rFonts w:ascii="Times New Roman" w:hAnsi="Times New Roman" w:cs="Times New Roman"/>
+          <w:b/>
+          <w:bCs/>
+          <w:sz w:val="32"/>
+          <w:szCs w:val="32"/>
+          <w:lang w:val="en-US"/>
+        </w:rPr>
+      </w:pPr>
+      <w:r>
+        <w:rPr>
+          <w:rFonts w:ascii="Times New Roman" w:hAnsi="Times New Roman" w:cs="Times New Roman"/>
+          <w:b/>
+          <w:bCs/>
+          <w:sz w:val="32"/>
+          <w:szCs w:val="32"/>
+          <w:lang w:val="en-US"/>
+        </w:rPr>
+        <w:t xml:space="preserve">A.: </w:t>
+      </w:r>
+      <w:r>
+        <w:rPr>
+          <w:rFonts w:ascii="Times New Roman" w:hAnsi="Times New Roman" w:cs="Times New Roman"/>
+          <w:b/>
+          <w:bCs/>
+          <w:sz w:val="32"/>
+          <w:szCs w:val="32"/>
+          <w:lang w:val="en-US"/>
+        </w:rPr>
+        <w:t>Linear OLS Regression</w:t>
+      </w:r>
+    </w:p>
+    <w:p>
+      <w:pPr>
+        <w:jc w:val="both"/>
+        <w:rPr>
+          <w:rFonts w:ascii="Times New Roman" w:hAnsi="Times New Roman" w:cs="Times New Roman"/>
+          <w:sz w:val="24"/>
+          <w:szCs w:val="24"/>
+          <w:lang w:val="en-US"/>
+        </w:rPr>
+      </w:pPr>
+      <w:r>
+        <w:rPr>
+          <w:rFonts w:ascii="Times New Roman" w:hAnsi="Times New Roman" w:cs="Times New Roman"/>
+          <w:sz w:val="24"/>
+          <w:szCs w:val="24"/>
+          <w:lang w:val="en-US"/>
+        </w:rPr>
+        <w:tab/>
+        <w:t xml:space="preserve">The OLS Regression let’s us to choose the variables from the dataset ourselves. While </w:t>
+      </w:r>
+      <w:r>
+        <w:rPr>
+          <w:rFonts w:ascii="Times New Roman" w:hAnsi="Times New Roman" w:cs="Times New Roman"/>
+          <w:b/>
+          <w:bCs/>
+          <w:sz w:val="24"/>
+          <w:szCs w:val="24"/>
+          <w:lang w:val="en-US"/>
+        </w:rPr>
+        <w:t>it needs some tuning</w:t>
+      </w:r>
+      <w:r>
+        <w:rPr>
+          <w:rFonts w:ascii="Times New Roman" w:hAnsi="Times New Roman" w:cs="Times New Roman"/>
+          <w:sz w:val="24"/>
+          <w:szCs w:val="24"/>
+          <w:lang w:val="en-US"/>
+        </w:rPr>
+        <w:t xml:space="preserve">, by choosing which variables will be used for each (4) formulas in the regression, the coding of </w:t>
+      </w:r>
+      <w:r>
+        <w:rPr>
+          <w:rFonts w:ascii="Times New Roman" w:hAnsi="Times New Roman" w:cs="Times New Roman"/>
+          <w:b/>
+          <w:bCs/>
+          <w:sz w:val="24"/>
+          <w:szCs w:val="24"/>
+          <w:lang w:val="en-US"/>
+        </w:rPr>
+        <w:t>the model is relatively easy using stargazer</w:t>
+      </w:r>
+      <w:r>
+        <w:rPr>
+          <w:rFonts w:ascii="Times New Roman" w:hAnsi="Times New Roman" w:cs="Times New Roman"/>
+          <w:sz w:val="24"/>
+          <w:szCs w:val="24"/>
+          <w:lang w:val="en-US"/>
+        </w:rPr>
+        <w:t>, thus it gives</w:t>
+      </w:r>
+      <w:r>
+        <w:rPr>
+          <w:rFonts w:ascii="Times New Roman" w:hAnsi="Times New Roman" w:cs="Times New Roman"/>
+          <w:sz w:val="24"/>
+          <w:szCs w:val="24"/>
+          <w:lang w:val="en-US"/>
+        </w:rPr>
+        <w:t xml:space="preserve"> out a simple result and</w:t>
+      </w:r>
+      <w:r>
+        <w:rPr>
+          <w:rFonts w:ascii="Times New Roman" w:hAnsi="Times New Roman" w:cs="Times New Roman"/>
+          <w:sz w:val="24"/>
+          <w:szCs w:val="24"/>
+          <w:lang w:val="en-US"/>
+        </w:rPr>
+        <w:t xml:space="preserve"> a head start on choosing the </w:t>
+      </w:r>
+      <w:r>
+        <w:rPr>
+          <w:rFonts w:ascii="Times New Roman" w:hAnsi="Times New Roman" w:cs="Times New Roman"/>
+          <w:sz w:val="24"/>
+          <w:szCs w:val="24"/>
+          <w:lang w:val="en-US"/>
+        </w:rPr>
+        <w:t>right</w:t>
+      </w:r>
+      <w:r>
+        <w:rPr>
+          <w:rFonts w:ascii="Times New Roman" w:hAnsi="Times New Roman" w:cs="Times New Roman"/>
+          <w:sz w:val="24"/>
+          <w:szCs w:val="24"/>
+          <w:lang w:val="en-US"/>
+        </w:rPr>
+        <w:t xml:space="preserve"> model.</w:t>
+      </w:r>
+    </w:p>
+    <w:p>
+      <w:pPr>
+        <w:rPr>
+          <w:rFonts w:ascii="Times New Roman" w:hAnsi="Times New Roman" w:cs="Times New Roman"/>
+          <w:sz w:val="28"/>
+          <w:szCs w:val="28"/>
+          <w:lang w:val="en-US"/>
+        </w:rPr>
+      </w:pPr>
+      <w:r>
+        <w:rPr>
+          <w:rFonts w:ascii="Times New Roman" w:hAnsi="Times New Roman" w:cs="Times New Roman"/>
+          <w:b/>
+          <w:bCs/>
+          <w:sz w:val="32"/>
+          <w:szCs w:val="32"/>
+          <w:lang w:val="en-US"/>
+        </w:rPr>
+        <w:t xml:space="preserve">B.: </w:t>
+      </w:r>
+      <w:r>
+        <w:rPr>
+          <w:rFonts w:ascii="Times New Roman" w:hAnsi="Times New Roman" w:cs="Times New Roman"/>
+          <w:b/>
+          <w:bCs/>
+          <w:sz w:val="32"/>
+          <w:szCs w:val="32"/>
+          <w:lang w:val="en-US"/>
+        </w:rPr>
+        <w:t>Random Forest</w:t>
+      </w:r>
+    </w:p>
+    <w:p>
+      <w:pPr>
+        <w:jc w:val="both"/>
+        <w:rPr>
+          <w:rFonts w:ascii="Times New Roman" w:hAnsi="Times New Roman" w:cs="Times New Roman"/>
+          <w:sz w:val="24"/>
+          <w:szCs w:val="24"/>
+          <w:lang w:val="en-US"/>
+        </w:rPr>
+      </w:pPr>
+      <w:r>
+        <w:rPr>
+          <w:rFonts w:ascii="Times New Roman" w:hAnsi="Times New Roman" w:cs="Times New Roman"/>
+          <w:sz w:val="24"/>
+          <w:szCs w:val="24"/>
+          <w:lang w:val="en-US"/>
+        </w:rPr>
+        <w:tab/>
+      </w:r>
+      <w:r>
+        <w:rPr>
+          <w:rFonts w:ascii="Times New Roman" w:hAnsi="Times New Roman" w:cs="Times New Roman"/>
+          <w:sz w:val="24"/>
+          <w:szCs w:val="24"/>
+          <w:lang w:val="en-US"/>
+        </w:rPr>
+        <w:t>Random Forest needs relatively less tuning than for the other prediction models, while more coding</w:t>
+      </w:r>
+      <w:r>
+        <w:rPr>
+          <w:rFonts w:ascii="Times New Roman" w:hAnsi="Times New Roman" w:cs="Times New Roman"/>
+          <w:sz w:val="24"/>
+          <w:szCs w:val="24"/>
+          <w:lang w:val="en-US"/>
+        </w:rPr>
+        <w:t xml:space="preserve"> is needed in python, due its “Black Box Model” attribute. For this reason, programming the importance and partial dependence plots are also needed.</w:t>
+      </w:r>
+    </w:p>
+    <w:p>
+      <w:pPr>
+        <w:jc w:val="both"/>
+        <w:rPr>
+          <w:rFonts w:ascii="Times New Roman" w:hAnsi="Times New Roman" w:cs="Times New Roman"/>
+          <w:b/>
+          <w:bCs/>
+          <w:sz w:val="32"/>
+          <w:szCs w:val="32"/>
+          <w:lang w:val="en-US"/>
+        </w:rPr>
+      </w:pPr>
+      <w:r>
+        <w:rPr>
+          <w:rFonts w:ascii="Times New Roman" w:hAnsi="Times New Roman" w:cs="Times New Roman"/>
+          <w:b/>
+          <w:bCs/>
+          <w:sz w:val="32"/>
+          <w:szCs w:val="32"/>
+          <w:lang w:val="en-US"/>
+        </w:rPr>
+        <w:t xml:space="preserve">C.: </w:t>
+      </w:r>
+      <w:r>
+        <w:rPr>
+          <w:rFonts w:ascii="Times New Roman" w:hAnsi="Times New Roman" w:cs="Times New Roman"/>
+          <w:b/>
+          <w:bCs/>
+          <w:sz w:val="32"/>
+          <w:szCs w:val="32"/>
+          <w:lang w:val="en-US"/>
+        </w:rPr>
+        <w:t>LASSO</w:t>
+      </w:r>
+    </w:p>
+    <w:p>
+      <w:pPr>
+        <w:jc w:val="both"/>
+        <w:rPr>
+          <w:rFonts w:ascii="Times New Roman" w:hAnsi="Times New Roman" w:cs="Times New Roman"/>
+          <w:sz w:val="24"/>
+          <w:szCs w:val="24"/>
+          <w:lang w:val="en-US"/>
+        </w:rPr>
+      </w:pPr>
+    </w:p>
+    <w:p>
+      <w:pPr>
         <w:rPr>
           <w:rFonts w:ascii="Times New Roman" w:hAnsi="Times New Roman" w:cs="Times New Roman"/>
           <w:b/>
@@ -213,26 +687,11 @@
       <w:pPr>
         <w:rPr>
           <w:rFonts w:ascii="Times New Roman" w:hAnsi="Times New Roman" w:cs="Times New Roman"/>
-          <w:b/>
-          <w:bCs/>
-          <w:sz w:val="36"/>
-          <w:szCs w:val="36"/>
-          <w:u w:val="single"/>
-          <w:lang w:val="en-US"/>
-        </w:rPr>
-      </w:pPr>
-      <w:r>
-        <w:rPr>
-          <w:rFonts w:ascii="Times New Roman" w:hAnsi="Times New Roman" w:cs="Times New Roman"/>
-          <w:b/>
-          <w:bCs/>
-          <w:sz w:val="36"/>
-          <w:szCs w:val="36"/>
-          <w:u w:val="single"/>
-          <w:lang w:val="en-US"/>
-        </w:rPr>
-        <w:t>Price Setting</w:t>
-      </w:r>
+          <w:sz w:val="24"/>
+          <w:szCs w:val="24"/>
+          <w:lang w:val="en-US"/>
+        </w:rPr>
+      </w:pPr>
     </w:p>
     <w:sectPr>
       <w:pgSz w:w="11906" w:h="16838"/>
@@ -305,24 +764,12 @@
       <w:r>
         <w:t xml:space="preserve"> </w:t>
       </w:r>
-      <w:hyperlink r:id="rId1" w:history="1">
+      <w:hyperlink r:id="rId1" w:anchor=":~:text=Vienna%2C%20Vienna%2C%20Austria" w:history="1">
         <w:r>
           <w:rPr>
             <w:rStyle w:val="Hiperhivatkozs"/>
           </w:rPr>
-          <w:t>http://insideairbnb.com/get-the-data/#:~:text=Vienna%2C%20Vienna%2C</w:t>
-        </w:r>
-        <w:r>
-          <w:rPr>
-            <w:rStyle w:val="Hiperhivatkozs"/>
-          </w:rPr>
-          <w:t>%</w:t>
-        </w:r>
-        <w:r>
-          <w:rPr>
-            <w:rStyle w:val="Hiperhivatkozs"/>
-          </w:rPr>
-          <w:t>20Austria</w:t>
+          <w:t>http://insideairbnb.com/get-the-data/#:~:text=Vienna%2C%20Vienna%2C%20Austria</w:t>
         </w:r>
       </w:hyperlink>
     </w:p>
@@ -333,6 +780,127 @@
     </w:p>
   </w:footnote>
 </w:footnotes>
+</file>
+
+<file path=word/numbering.xml><?xml version="1.0" encoding="utf-8"?>
+<w:numbering xmlns:wpc="http://schemas.microsoft.com/office/word/2010/wordprocessingCanvas" xmlns:cx="http://schemas.microsoft.com/office/drawing/2014/chartex" xmlns:cx1="http://schemas.microsoft.com/office/drawing/2015/9/8/chartex" xmlns:cx2="http://schemas.microsoft.com/office/drawing/2015/10/21/chartex" xmlns:cx3="http://schemas.microsoft.com/office/drawing/2016/5/9/chartex" xmlns:cx4="http://schemas.microsoft.com/office/drawing/2016/5/10/chartex" xmlns:cx5="http://schemas.microsoft.com/office/drawing/2016/5/11/chartex" xmlns:cx6="http://schemas.microsoft.com/office/drawing/2016/5/12/chartex" xmlns:cx7="http://schemas.microsoft.com/office/drawing/2016/5/13/chartex" xmlns:cx8="http://schemas.microsoft.com/office/drawing/2016/5/14/chartex" xmlns:mc="http://schemas.openxmlformats.org/markup-compatibility/2006" xmlns:aink="http://schemas.microsoft.com/office/drawing/2016/ink" xmlns:am3d="http://schemas.microsoft.com/office/drawing/2017/model3d" xmlns:o="urn:schemas-microsoft-com:office:office" xmlns:oel="http://schemas.microsoft.com/office/2019/extlst" xmlns:r="http://schemas.openxmlformats.org/officeDocument/2006/relationships" xmlns:m="http://schemas.openxmlformats.org/officeDocument/2006/math" xmlns:v="urn:schemas-microsoft-com:vml" xmlns:wp14="http://schemas.microsoft.com/office/word/2010/wordprocessingDrawing" xmlns:wp="http://schemas.openxmlformats.org/drawingml/2006/wordprocessingDrawing" xmlns:w10="urn:schemas-microsoft-com:office:word" xmlns:w="http://schemas.openxmlformats.org/wordprocessingml/2006/main" xmlns:w14="http://schemas.microsoft.com/office/word/2010/wordml" xmlns:w15="http://schemas.microsoft.com/office/word/2012/wordml" xmlns:w16cex="http://schemas.microsoft.com/office/word/2018/wordml/cex" xmlns:w16cid="http://schemas.microsoft.com/office/word/2016/wordml/cid" xmlns:w16="http://schemas.microsoft.com/office/word/2018/wordml" xmlns:w16sdtdh="http://schemas.microsoft.com/office/word/2020/wordml/sdtdatahash" xmlns:w16se="http://schemas.microsoft.com/office/word/2015/wordml/symex" xmlns:wpg="http://schemas.microsoft.com/office/word/2010/wordprocessingGroup" xmlns:wpi="http://schemas.microsoft.com/office/word/2010/wordprocessingInk" xmlns:wne="http://schemas.microsoft.com/office/word/2006/wordml" xmlns:wps="http://schemas.microsoft.com/office/word/2010/wordprocessingShape" mc:Ignorable="w14 w15 w16se w16cid w16 w16cex w16sdtdh wp14">
+  <w:abstractNum w:abstractNumId="0" w15:restartNumberingAfterBreak="0">
+    <w:nsid w:val="7F424BE7"/>
+    <w:multiLevelType w:val="hybridMultilevel"/>
+    <w:tmpl w:val="DD8E39CA"/>
+    <w:lvl w:ilvl="0" w:tplc="662AEABE">
+      <w:start w:val="1"/>
+      <w:numFmt w:val="lowerLetter"/>
+      <w:lvlText w:val="%1.)"/>
+      <w:lvlJc w:val="left"/>
+      <w:pPr>
+        <w:ind w:left="720" w:hanging="360"/>
+      </w:pPr>
+      <w:rPr>
+        <w:rFonts w:ascii="Times New Roman" w:eastAsiaTheme="minorHAnsi" w:hAnsi="Times New Roman" w:cs="Times New Roman"/>
+      </w:rPr>
+    </w:lvl>
+    <w:lvl w:ilvl="1" w:tplc="040E0003" w:tentative="1">
+      <w:start w:val="1"/>
+      <w:numFmt w:val="bullet"/>
+      <w:lvlText w:val="o"/>
+      <w:lvlJc w:val="left"/>
+      <w:pPr>
+        <w:ind w:left="1440" w:hanging="360"/>
+      </w:pPr>
+      <w:rPr>
+        <w:rFonts w:ascii="Courier New" w:hAnsi="Courier New" w:cs="Courier New" w:hint="default"/>
+      </w:rPr>
+    </w:lvl>
+    <w:lvl w:ilvl="2" w:tplc="040E0005" w:tentative="1">
+      <w:start w:val="1"/>
+      <w:numFmt w:val="bullet"/>
+      <w:lvlText w:val=""/>
+      <w:lvlJc w:val="left"/>
+      <w:pPr>
+        <w:ind w:left="2160" w:hanging="360"/>
+      </w:pPr>
+      <w:rPr>
+        <w:rFonts w:ascii="Wingdings" w:hAnsi="Wingdings" w:hint="default"/>
+      </w:rPr>
+    </w:lvl>
+    <w:lvl w:ilvl="3" w:tplc="040E0001" w:tentative="1">
+      <w:start w:val="1"/>
+      <w:numFmt w:val="bullet"/>
+      <w:lvlText w:val=""/>
+      <w:lvlJc w:val="left"/>
+      <w:pPr>
+        <w:ind w:left="2880" w:hanging="360"/>
+      </w:pPr>
+      <w:rPr>
+        <w:rFonts w:ascii="Symbol" w:hAnsi="Symbol" w:hint="default"/>
+      </w:rPr>
+    </w:lvl>
+    <w:lvl w:ilvl="4" w:tplc="040E0003" w:tentative="1">
+      <w:start w:val="1"/>
+      <w:numFmt w:val="bullet"/>
+      <w:lvlText w:val="o"/>
+      <w:lvlJc w:val="left"/>
+      <w:pPr>
+        <w:ind w:left="3600" w:hanging="360"/>
+      </w:pPr>
+      <w:rPr>
+        <w:rFonts w:ascii="Courier New" w:hAnsi="Courier New" w:cs="Courier New" w:hint="default"/>
+      </w:rPr>
+    </w:lvl>
+    <w:lvl w:ilvl="5" w:tplc="040E0005" w:tentative="1">
+      <w:start w:val="1"/>
+      <w:numFmt w:val="bullet"/>
+      <w:lvlText w:val=""/>
+      <w:lvlJc w:val="left"/>
+      <w:pPr>
+        <w:ind w:left="4320" w:hanging="360"/>
+      </w:pPr>
+      <w:rPr>
+        <w:rFonts w:ascii="Wingdings" w:hAnsi="Wingdings" w:hint="default"/>
+      </w:rPr>
+    </w:lvl>
+    <w:lvl w:ilvl="6" w:tplc="040E0001" w:tentative="1">
+      <w:start w:val="1"/>
+      <w:numFmt w:val="bullet"/>
+      <w:lvlText w:val=""/>
+      <w:lvlJc w:val="left"/>
+      <w:pPr>
+        <w:ind w:left="5040" w:hanging="360"/>
+      </w:pPr>
+      <w:rPr>
+        <w:rFonts w:ascii="Symbol" w:hAnsi="Symbol" w:hint="default"/>
+      </w:rPr>
+    </w:lvl>
+    <w:lvl w:ilvl="7" w:tplc="040E0003" w:tentative="1">
+      <w:start w:val="1"/>
+      <w:numFmt w:val="bullet"/>
+      <w:lvlText w:val="o"/>
+      <w:lvlJc w:val="left"/>
+      <w:pPr>
+        <w:ind w:left="5760" w:hanging="360"/>
+      </w:pPr>
+      <w:rPr>
+        <w:rFonts w:ascii="Courier New" w:hAnsi="Courier New" w:cs="Courier New" w:hint="default"/>
+      </w:rPr>
+    </w:lvl>
+    <w:lvl w:ilvl="8" w:tplc="040E0005" w:tentative="1">
+      <w:start w:val="1"/>
+      <w:numFmt w:val="bullet"/>
+      <w:lvlText w:val=""/>
+      <w:lvlJc w:val="left"/>
+      <w:pPr>
+        <w:ind w:left="6480" w:hanging="360"/>
+      </w:pPr>
+      <w:rPr>
+        <w:rFonts w:ascii="Wingdings" w:hAnsi="Wingdings" w:hint="default"/>
+      </w:rPr>
+    </w:lvl>
+  </w:abstractNum>
+  <w:num w:numId="1" w16cid:durableId="1589466023">
+    <w:abstractNumId w:val="0"/>
+  </w:num>
+</w:numbering>
 </file>
 
 <file path=word/styles.xml><?xml version="1.0" encoding="utf-8"?>

</xml_diff>

<commit_message>
Wrote Reasons on using the models
</commit_message>
<xml_diff>
--- a/Assignment-2.docx
+++ b/Assignment-2.docx
@@ -153,27 +153,108 @@
           <w:lang w:val="en-US"/>
         </w:rPr>
         <w:tab/>
-        <w:t xml:space="preserve">The dataset itself could be cleaner, many modifications had to be done. The most important one, is that many listings, weren’t even in the country. Only Austria </w:t>
-      </w:r>
-      <w:r>
-        <w:rPr>
-          <w:rFonts w:ascii="Times New Roman" w:hAnsi="Times New Roman" w:cs="Times New Roman"/>
-          <w:b/>
-          <w:bCs/>
-          <w:sz w:val="24"/>
-          <w:szCs w:val="24"/>
-          <w:lang w:val="en-US"/>
-        </w:rPr>
-        <w:t>“Vienna” and “Wien”</w:t>
-      </w:r>
-      <w:r>
-        <w:rPr>
-          <w:rFonts w:ascii="Times New Roman" w:hAnsi="Times New Roman" w:cs="Times New Roman"/>
-          <w:sz w:val="24"/>
-          <w:szCs w:val="24"/>
-          <w:lang w:val="en-US"/>
-        </w:rPr>
-        <w:t xml:space="preserve"> host locations used. The dataset further filtered to only include </w:t>
+        <w:t>The dataset itself could be cleaner, many modifications had to be done. The most important one, is that many listings</w:t>
+      </w:r>
+      <w:r>
+        <w:rPr>
+          <w:rFonts w:ascii="Times New Roman" w:hAnsi="Times New Roman" w:cs="Times New Roman"/>
+          <w:sz w:val="24"/>
+          <w:szCs w:val="24"/>
+          <w:lang w:val="en-US"/>
+        </w:rPr>
+        <w:t xml:space="preserve"> </w:t>
+      </w:r>
+      <w:r>
+        <w:rPr>
+          <w:rFonts w:ascii="Times New Roman" w:hAnsi="Times New Roman" w:cs="Times New Roman"/>
+          <w:b/>
+          <w:bCs/>
+          <w:sz w:val="24"/>
+          <w:szCs w:val="24"/>
+          <w:lang w:val="en-US"/>
+        </w:rPr>
+        <w:t>have missing values for the price</w:t>
+      </w:r>
+      <w:r>
+        <w:rPr>
+          <w:rFonts w:ascii="Times New Roman" w:hAnsi="Times New Roman" w:cs="Times New Roman"/>
+          <w:sz w:val="24"/>
+          <w:szCs w:val="24"/>
+          <w:lang w:val="en-US"/>
+        </w:rPr>
+        <w:t xml:space="preserve"> variable</w:t>
+      </w:r>
+      <w:r>
+        <w:rPr>
+          <w:rFonts w:ascii="Times New Roman" w:hAnsi="Times New Roman" w:cs="Times New Roman"/>
+          <w:sz w:val="24"/>
+          <w:szCs w:val="24"/>
+          <w:lang w:val="en-US"/>
+        </w:rPr>
+        <w:t>.</w:t>
+      </w:r>
+      <w:r>
+        <w:rPr>
+          <w:rFonts w:ascii="Times New Roman" w:hAnsi="Times New Roman" w:cs="Times New Roman"/>
+          <w:sz w:val="24"/>
+          <w:szCs w:val="24"/>
+          <w:lang w:val="en-US"/>
+        </w:rPr>
+        <w:t xml:space="preserve"> These</w:t>
+      </w:r>
+      <w:r>
+        <w:rPr>
+          <w:rFonts w:ascii="Times New Roman" w:hAnsi="Times New Roman" w:cs="Times New Roman"/>
+          <w:sz w:val="24"/>
+          <w:szCs w:val="24"/>
+          <w:lang w:val="en-US"/>
+        </w:rPr>
+        <w:t xml:space="preserve"> </w:t>
+      </w:r>
+      <w:r>
+        <w:rPr>
+          <w:rFonts w:ascii="Times New Roman" w:hAnsi="Times New Roman" w:cs="Times New Roman"/>
+          <w:sz w:val="24"/>
+          <w:szCs w:val="24"/>
+          <w:lang w:val="en-US"/>
+        </w:rPr>
+        <w:t xml:space="preserve">rows have been deleted from the dataset, as filling </w:t>
+      </w:r>
+      <w:r>
+        <w:rPr>
+          <w:rFonts w:ascii="Times New Roman" w:hAnsi="Times New Roman" w:cs="Times New Roman"/>
+          <w:sz w:val="24"/>
+          <w:szCs w:val="24"/>
+          <w:lang w:val="en-US"/>
+        </w:rPr>
+        <w:t xml:space="preserve">them </w:t>
+      </w:r>
+      <w:r>
+        <w:rPr>
+          <w:rFonts w:ascii="Times New Roman" w:hAnsi="Times New Roman" w:cs="Times New Roman"/>
+          <w:sz w:val="24"/>
+          <w:szCs w:val="24"/>
+          <w:lang w:val="en-US"/>
+        </w:rPr>
+        <w:t>with</w:t>
+      </w:r>
+      <w:r>
+        <w:rPr>
+          <w:rFonts w:ascii="Times New Roman" w:hAnsi="Times New Roman" w:cs="Times New Roman"/>
+          <w:sz w:val="24"/>
+          <w:szCs w:val="24"/>
+          <w:lang w:val="en-US"/>
+        </w:rPr>
+        <w:t xml:space="preserve"> any number, the models will use false information for its dependent variable and filling them any other values than an integer/float, will break the code. </w:t>
+      </w:r>
+      <w:r>
+        <w:rPr>
+          <w:rFonts w:ascii="Times New Roman" w:hAnsi="Times New Roman" w:cs="Times New Roman"/>
+          <w:sz w:val="24"/>
+          <w:szCs w:val="24"/>
+          <w:lang w:val="en-US"/>
+        </w:rPr>
+        <w:t xml:space="preserve">The dataset further filtered to only include </w:t>
       </w:r>
       <w:r>
         <w:rPr>
@@ -243,6 +324,35 @@
           <w:lang w:val="en-US"/>
         </w:rPr>
         <w:t xml:space="preserve"> (Rental Units / Condos).</w:t>
+      </w:r>
+      <w:r>
+        <w:rPr>
+          <w:rFonts w:ascii="Times New Roman" w:hAnsi="Times New Roman" w:cs="Times New Roman"/>
+          <w:sz w:val="24"/>
+          <w:szCs w:val="24"/>
+          <w:lang w:val="en-US"/>
+        </w:rPr>
+        <w:t xml:space="preserve"> Flags are introduced for two review columns and the host columns are used mainly to get dummy variables for each listing. The reason behind the latter one, is that how the host “advertises” him/herself through Airbnb, how does the person care about his/her appeal in it, should </w:t>
+      </w:r>
+      <w:proofErr w:type="gramStart"/>
+      <w:r>
+        <w:rPr>
+          <w:rFonts w:ascii="Times New Roman" w:hAnsi="Times New Roman" w:cs="Times New Roman"/>
+          <w:sz w:val="24"/>
+          <w:szCs w:val="24"/>
+          <w:lang w:val="en-US"/>
+        </w:rPr>
+        <w:t>have an effect on</w:t>
+      </w:r>
+      <w:proofErr w:type="gramEnd"/>
+      <w:r>
+        <w:rPr>
+          <w:rFonts w:ascii="Times New Roman" w:hAnsi="Times New Roman" w:cs="Times New Roman"/>
+          <w:sz w:val="24"/>
+          <w:szCs w:val="24"/>
+          <w:lang w:val="en-US"/>
+        </w:rPr>
+        <w:t xml:space="preserve"> the price.</w:t>
       </w:r>
     </w:p>
     <w:p>
@@ -272,23 +382,30 @@
     </w:p>
     <w:p>
       <w:pPr>
-        <w:jc w:val="both"/>
-        <w:rPr>
-          <w:rFonts w:ascii="Times New Roman" w:hAnsi="Times New Roman" w:cs="Times New Roman"/>
-          <w:sz w:val="24"/>
-          <w:szCs w:val="24"/>
-          <w:lang w:val="en-US"/>
-        </w:rPr>
-      </w:pPr>
-      <w:r>
-        <w:rPr>
-          <w:rFonts w:ascii="Times New Roman" w:hAnsi="Times New Roman" w:cs="Times New Roman"/>
-          <w:sz w:val="24"/>
-          <w:szCs w:val="24"/>
+        <w:rPr>
+          <w:rFonts w:ascii="Times New Roman" w:hAnsi="Times New Roman" w:cs="Times New Roman"/>
+          <w:sz w:val="24"/>
+          <w:szCs w:val="24"/>
+          <w:lang w:val="en-US"/>
+        </w:rPr>
+      </w:pPr>
+      <w:r>
+        <w:rPr>
+          <w:rFonts w:ascii="Times New Roman" w:hAnsi="Times New Roman" w:cs="Times New Roman"/>
+          <w:sz w:val="36"/>
+          <w:szCs w:val="36"/>
           <w:lang w:val="en-US"/>
         </w:rPr>
         <w:tab/>
-        <w:t>Three models are used to predict the apartments’ worth in the field:</w:t>
+      </w:r>
+      <w:r>
+        <w:rPr>
+          <w:rFonts w:ascii="Times New Roman" w:hAnsi="Times New Roman" w:cs="Times New Roman"/>
+          <w:sz w:val="24"/>
+          <w:szCs w:val="24"/>
+          <w:lang w:val="en-US"/>
+        </w:rPr>
+        <w:t>Using only one model has its danger, that the one we used may not be the best one among the possible models known to us, for this reason, three models are used to predict the price as best as it is possible. These models are the following:</w:t>
       </w:r>
     </w:p>
     <w:p>
@@ -444,86 +561,113 @@
       <w:r>
         <w:rPr>
           <w:rFonts w:ascii="Times New Roman" w:hAnsi="Times New Roman" w:cs="Times New Roman"/>
-          <w:b/>
-          <w:bCs/>
-          <w:sz w:val="24"/>
-          <w:szCs w:val="24"/>
-          <w:lang w:val="en-US"/>
-        </w:rPr>
-        <w:t>it needs some tuning</w:t>
-      </w:r>
-      <w:r>
-        <w:rPr>
-          <w:rFonts w:ascii="Times New Roman" w:hAnsi="Times New Roman" w:cs="Times New Roman"/>
-          <w:sz w:val="24"/>
-          <w:szCs w:val="24"/>
-          <w:lang w:val="en-US"/>
-        </w:rPr>
-        <w:t xml:space="preserve">, by choosing which variables will be used for each (4) formulas in the regression, the coding of </w:t>
-      </w:r>
-      <w:r>
-        <w:rPr>
-          <w:rFonts w:ascii="Times New Roman" w:hAnsi="Times New Roman" w:cs="Times New Roman"/>
-          <w:b/>
-          <w:bCs/>
-          <w:sz w:val="24"/>
-          <w:szCs w:val="24"/>
-          <w:lang w:val="en-US"/>
-        </w:rPr>
-        <w:t>the model is relatively easy using stargazer</w:t>
-      </w:r>
-      <w:r>
-        <w:rPr>
-          <w:rFonts w:ascii="Times New Roman" w:hAnsi="Times New Roman" w:cs="Times New Roman"/>
-          <w:sz w:val="24"/>
-          <w:szCs w:val="24"/>
-          <w:lang w:val="en-US"/>
-        </w:rPr>
-        <w:t>, thus it gives</w:t>
-      </w:r>
-      <w:r>
-        <w:rPr>
-          <w:rFonts w:ascii="Times New Roman" w:hAnsi="Times New Roman" w:cs="Times New Roman"/>
-          <w:sz w:val="24"/>
-          <w:szCs w:val="24"/>
-          <w:lang w:val="en-US"/>
-        </w:rPr>
-        <w:t xml:space="preserve"> out a simple result and</w:t>
-      </w:r>
-      <w:r>
-        <w:rPr>
-          <w:rFonts w:ascii="Times New Roman" w:hAnsi="Times New Roman" w:cs="Times New Roman"/>
-          <w:sz w:val="24"/>
-          <w:szCs w:val="24"/>
-          <w:lang w:val="en-US"/>
-        </w:rPr>
-        <w:t xml:space="preserve"> a head start on choosing the </w:t>
-      </w:r>
-      <w:r>
-        <w:rPr>
-          <w:rFonts w:ascii="Times New Roman" w:hAnsi="Times New Roman" w:cs="Times New Roman"/>
-          <w:sz w:val="24"/>
-          <w:szCs w:val="24"/>
-          <w:lang w:val="en-US"/>
-        </w:rPr>
-        <w:t>right</w:t>
-      </w:r>
-      <w:r>
-        <w:rPr>
-          <w:rFonts w:ascii="Times New Roman" w:hAnsi="Times New Roman" w:cs="Times New Roman"/>
-          <w:sz w:val="24"/>
-          <w:szCs w:val="24"/>
-          <w:lang w:val="en-US"/>
-        </w:rPr>
-        <w:t xml:space="preserve"> model.</w:t>
-      </w:r>
-    </w:p>
-    <w:p>
-      <w:pPr>
-        <w:rPr>
-          <w:rFonts w:ascii="Times New Roman" w:hAnsi="Times New Roman" w:cs="Times New Roman"/>
-          <w:sz w:val="28"/>
-          <w:szCs w:val="28"/>
+          <w:sz w:val="24"/>
+          <w:szCs w:val="24"/>
+          <w:lang w:val="en-US"/>
+        </w:rPr>
+        <w:t>we have to make some important</w:t>
+      </w:r>
+      <w:r>
+        <w:rPr>
+          <w:rFonts w:ascii="Times New Roman" w:hAnsi="Times New Roman" w:cs="Times New Roman"/>
+          <w:sz w:val="24"/>
+          <w:szCs w:val="24"/>
+          <w:lang w:val="en-US"/>
+        </w:rPr>
+        <w:t xml:space="preserve"> </w:t>
+      </w:r>
+      <w:r>
+        <w:rPr>
+          <w:rFonts w:ascii="Times New Roman" w:hAnsi="Times New Roman" w:cs="Times New Roman"/>
+          <w:sz w:val="24"/>
+          <w:szCs w:val="24"/>
+          <w:lang w:val="en-US"/>
+        </w:rPr>
+        <w:t xml:space="preserve">decisions in this model, </w:t>
+      </w:r>
+      <w:r>
+        <w:rPr>
+          <w:rFonts w:ascii="Times New Roman" w:hAnsi="Times New Roman" w:cs="Times New Roman"/>
+          <w:sz w:val="24"/>
+          <w:szCs w:val="24"/>
+          <w:lang w:val="en-US"/>
+        </w:rPr>
+        <w:t>by choosing which variables will be</w:t>
+      </w:r>
+      <w:r>
+        <w:rPr>
+          <w:rFonts w:ascii="Times New Roman" w:hAnsi="Times New Roman" w:cs="Times New Roman"/>
+          <w:sz w:val="24"/>
+          <w:szCs w:val="24"/>
+          <w:lang w:val="en-US"/>
+        </w:rPr>
+        <w:t xml:space="preserve"> used, the code chunk </w:t>
+      </w:r>
+      <w:proofErr w:type="spellStart"/>
+      <w:proofErr w:type="gramStart"/>
+      <w:r>
+        <w:rPr>
+          <w:rFonts w:ascii="Times New Roman" w:hAnsi="Times New Roman" w:cs="Times New Roman"/>
+          <w:i/>
+          <w:iCs/>
+          <w:sz w:val="24"/>
+          <w:szCs w:val="24"/>
+          <w:lang w:val="en-US"/>
+        </w:rPr>
+        <w:t>LinearRegression</w:t>
+      </w:r>
+      <w:proofErr w:type="spellEnd"/>
+      <w:r>
+        <w:rPr>
+          <w:rFonts w:ascii="Times New Roman" w:hAnsi="Times New Roman" w:cs="Times New Roman"/>
+          <w:i/>
+          <w:iCs/>
+          <w:sz w:val="24"/>
+          <w:szCs w:val="24"/>
+          <w:lang w:val="en-US"/>
+        </w:rPr>
+        <w:t>(</w:t>
+      </w:r>
+      <w:proofErr w:type="gramEnd"/>
+      <w:r>
+        <w:rPr>
+          <w:rFonts w:ascii="Times New Roman" w:hAnsi="Times New Roman" w:cs="Times New Roman"/>
+          <w:i/>
+          <w:iCs/>
+          <w:sz w:val="24"/>
+          <w:szCs w:val="24"/>
+          <w:lang w:val="en-US"/>
+        </w:rPr>
+        <w:t>)</w:t>
+      </w:r>
+      <w:r>
+        <w:rPr>
+          <w:rFonts w:ascii="Times New Roman" w:hAnsi="Times New Roman" w:cs="Times New Roman"/>
+          <w:i/>
+          <w:iCs/>
+          <w:sz w:val="24"/>
+          <w:szCs w:val="24"/>
+          <w:lang w:val="en-US"/>
+        </w:rPr>
+        <w:t xml:space="preserve"> </w:t>
+      </w:r>
+      <w:r>
+        <w:rPr>
+          <w:rFonts w:ascii="Times New Roman" w:hAnsi="Times New Roman" w:cs="Times New Roman"/>
+          <w:sz w:val="24"/>
+          <w:szCs w:val="24"/>
+          <w:lang w:val="en-US"/>
+        </w:rPr>
+        <w:t>takes care the rest of the calculations and will give us back a simple RMSE value.</w:t>
+      </w:r>
+    </w:p>
+    <w:p>
+      <w:pPr>
+        <w:jc w:val="both"/>
+        <w:rPr>
+          <w:rFonts w:ascii="Times New Roman" w:hAnsi="Times New Roman" w:cs="Times New Roman"/>
+          <w:sz w:val="24"/>
+          <w:szCs w:val="24"/>
           <w:lang w:val="en-US"/>
         </w:rPr>
       </w:pPr>
@@ -536,6 +680,7 @@
           <w:szCs w:val="32"/>
           <w:lang w:val="en-US"/>
         </w:rPr>
+        <w:lastRenderedPageBreak/>
         <w:t xml:space="preserve">B.: </w:t>
       </w:r>
       <w:r>
@@ -585,7 +730,54 @@
           <w:szCs w:val="24"/>
           <w:lang w:val="en-US"/>
         </w:rPr>
-        <w:t xml:space="preserve"> is needed in python, due its “Black Box Model” attribute. For this reason, programming the importance and partial dependence plots are also needed.</w:t>
+        <w:t xml:space="preserve"> is needed in python, due its “Black Box Model” attribute.</w:t>
+      </w:r>
+      <w:r>
+        <w:rPr>
+          <w:rFonts w:ascii="Times New Roman" w:hAnsi="Times New Roman" w:cs="Times New Roman"/>
+          <w:sz w:val="24"/>
+          <w:szCs w:val="24"/>
+          <w:lang w:val="en-US"/>
+        </w:rPr>
+        <w:t xml:space="preserve"> This model, unlike the OLS regression model, while giving all the variables that have chosen previously, will only use a randomly selected amount of it.</w:t>
+      </w:r>
+      <w:r>
+        <w:rPr>
+          <w:rFonts w:ascii="Times New Roman" w:hAnsi="Times New Roman" w:cs="Times New Roman"/>
+          <w:sz w:val="24"/>
+          <w:szCs w:val="24"/>
+          <w:lang w:val="en-US"/>
+        </w:rPr>
+        <w:t xml:space="preserve"> It will combine the results of multiple trees and should give back a </w:t>
+      </w:r>
+      <w:proofErr w:type="gramStart"/>
+      <w:r>
+        <w:rPr>
+          <w:rFonts w:ascii="Times New Roman" w:hAnsi="Times New Roman" w:cs="Times New Roman"/>
+          <w:sz w:val="24"/>
+          <w:szCs w:val="24"/>
+          <w:lang w:val="en-US"/>
+        </w:rPr>
+        <w:t>really good</w:t>
+      </w:r>
+      <w:proofErr w:type="gramEnd"/>
+      <w:r>
+        <w:rPr>
+          <w:rFonts w:ascii="Times New Roman" w:hAnsi="Times New Roman" w:cs="Times New Roman"/>
+          <w:sz w:val="24"/>
+          <w:szCs w:val="24"/>
+          <w:lang w:val="en-US"/>
+        </w:rPr>
+        <w:t xml:space="preserve"> RMSE value.</w:t>
+      </w:r>
+      <w:r>
+        <w:rPr>
+          <w:rFonts w:ascii="Times New Roman" w:hAnsi="Times New Roman" w:cs="Times New Roman"/>
+          <w:sz w:val="24"/>
+          <w:szCs w:val="24"/>
+          <w:lang w:val="en-US"/>
+        </w:rPr>
+        <w:t xml:space="preserve"> Due its Black Box attribute, feature importances will be also coded to get a better understanding of the model.</w:t>
       </w:r>
     </w:p>
     <w:p>
@@ -625,6 +817,10 @@
     </w:p>
     <w:p>
       <w:pPr>
+        <w:tabs>
+          <w:tab w:val="left" w:pos="708"/>
+          <w:tab w:val="left" w:pos="3229"/>
+        </w:tabs>
         <w:jc w:val="both"/>
         <w:rPr>
           <w:rFonts w:ascii="Times New Roman" w:hAnsi="Times New Roman" w:cs="Times New Roman"/>
@@ -633,6 +829,16 @@
           <w:lang w:val="en-US"/>
         </w:rPr>
       </w:pPr>
+      <w:r>
+        <w:rPr>
+          <w:rFonts w:ascii="Times New Roman" w:hAnsi="Times New Roman" w:cs="Times New Roman"/>
+          <w:sz w:val="24"/>
+          <w:szCs w:val="24"/>
+          <w:lang w:val="en-US"/>
+        </w:rPr>
+        <w:tab/>
+        <w:t>Because the dataset contains many columns/features (75 columns), the Least Absolute Shrinkage and Selection Operator model will select the variables in a way, to avoid overfitting, it tries to find the best measure.</w:t>
+      </w:r>
     </w:p>
     <w:p>
       <w:pPr>
@@ -681,6 +887,129 @@
           <w:lang w:val="en-US"/>
         </w:rPr>
         <w:t xml:space="preserve"> Results</w:t>
+      </w:r>
+    </w:p>
+    <w:p>
+      <w:pPr>
+        <w:jc w:val="both"/>
+        <w:rPr>
+          <w:rFonts w:ascii="Times New Roman" w:hAnsi="Times New Roman" w:cs="Times New Roman"/>
+          <w:b/>
+          <w:bCs/>
+          <w:sz w:val="32"/>
+          <w:szCs w:val="32"/>
+          <w:lang w:val="en-US"/>
+        </w:rPr>
+      </w:pPr>
+      <w:r>
+        <w:rPr>
+          <w:rFonts w:ascii="Times New Roman" w:hAnsi="Times New Roman" w:cs="Times New Roman"/>
+          <w:b/>
+          <w:bCs/>
+          <w:sz w:val="32"/>
+          <w:szCs w:val="32"/>
+          <w:lang w:val="en-US"/>
+        </w:rPr>
+        <w:t xml:space="preserve">A.: </w:t>
+      </w:r>
+      <w:r>
+        <w:rPr>
+          <w:rFonts w:ascii="Times New Roman" w:hAnsi="Times New Roman" w:cs="Times New Roman"/>
+          <w:b/>
+          <w:bCs/>
+          <w:sz w:val="32"/>
+          <w:szCs w:val="32"/>
+          <w:lang w:val="en-US"/>
+        </w:rPr>
+        <w:t>Linear OLS Regression</w:t>
+      </w:r>
+    </w:p>
+    <w:p>
+      <w:pPr>
+        <w:jc w:val="both"/>
+        <w:rPr>
+          <w:rFonts w:ascii="Times New Roman" w:hAnsi="Times New Roman" w:cs="Times New Roman"/>
+          <w:sz w:val="24"/>
+          <w:szCs w:val="24"/>
+          <w:lang w:val="en-US"/>
+        </w:rPr>
+      </w:pPr>
+      <w:r>
+        <w:rPr>
+          <w:rFonts w:ascii="Times New Roman" w:hAnsi="Times New Roman" w:cs="Times New Roman"/>
+          <w:sz w:val="24"/>
+          <w:szCs w:val="24"/>
+          <w:lang w:val="en-US"/>
+        </w:rPr>
+        <w:tab/>
+      </w:r>
+    </w:p>
+    <w:p>
+      <w:pPr>
+        <w:jc w:val="both"/>
+        <w:rPr>
+          <w:rFonts w:ascii="Times New Roman" w:hAnsi="Times New Roman" w:cs="Times New Roman"/>
+          <w:sz w:val="24"/>
+          <w:szCs w:val="24"/>
+          <w:lang w:val="en-US"/>
+        </w:rPr>
+      </w:pPr>
+      <w:r>
+        <w:rPr>
+          <w:rFonts w:ascii="Times New Roman" w:hAnsi="Times New Roman" w:cs="Times New Roman"/>
+          <w:b/>
+          <w:bCs/>
+          <w:sz w:val="32"/>
+          <w:szCs w:val="32"/>
+          <w:lang w:val="en-US"/>
+        </w:rPr>
+        <w:t xml:space="preserve">B.: </w:t>
+      </w:r>
+      <w:r>
+        <w:rPr>
+          <w:rFonts w:ascii="Times New Roman" w:hAnsi="Times New Roman" w:cs="Times New Roman"/>
+          <w:b/>
+          <w:bCs/>
+          <w:sz w:val="32"/>
+          <w:szCs w:val="32"/>
+          <w:lang w:val="en-US"/>
+        </w:rPr>
+        <w:t>Random Forest</w:t>
+      </w:r>
+    </w:p>
+    <w:p>
+      <w:pPr>
+        <w:jc w:val="both"/>
+        <w:rPr>
+          <w:rFonts w:ascii="Times New Roman" w:hAnsi="Times New Roman" w:cs="Times New Roman"/>
+          <w:b/>
+          <w:bCs/>
+          <w:sz w:val="32"/>
+          <w:szCs w:val="32"/>
+          <w:lang w:val="en-US"/>
+        </w:rPr>
+      </w:pPr>
+      <w:r>
+        <w:rPr>
+          <w:rFonts w:ascii="Times New Roman" w:hAnsi="Times New Roman" w:cs="Times New Roman"/>
+          <w:b/>
+          <w:bCs/>
+          <w:sz w:val="32"/>
+          <w:szCs w:val="32"/>
+          <w:lang w:val="en-US"/>
+        </w:rPr>
+        <w:t xml:space="preserve">C.: </w:t>
+      </w:r>
+      <w:r>
+        <w:rPr>
+          <w:rFonts w:ascii="Times New Roman" w:hAnsi="Times New Roman" w:cs="Times New Roman"/>
+          <w:b/>
+          <w:bCs/>
+          <w:sz w:val="32"/>
+          <w:szCs w:val="32"/>
+          <w:lang w:val="en-US"/>
+        </w:rPr>
+        <w:t>LASSO</w:t>
       </w:r>
     </w:p>
     <w:p>

</xml_diff>

<commit_message>
Results added, Features' Importances mentioned
</commit_message>
<xml_diff>
--- a/Assignment-2.docx
+++ b/Assignment-2.docx
@@ -334,17 +334,15 @@
         </w:rPr>
         <w:t xml:space="preserve"> Flags are introduced for two review columns and the host columns are used mainly to get dummy variables for each listing. The reason behind the latter one, is that how the host “advertises” him/herself through Airbnb, how does the person care about his/her appeal in it, should </w:t>
       </w:r>
-      <w:proofErr w:type="gramStart"/>
-      <w:r>
-        <w:rPr>
-          <w:rFonts w:ascii="Times New Roman" w:hAnsi="Times New Roman" w:cs="Times New Roman"/>
-          <w:sz w:val="24"/>
-          <w:szCs w:val="24"/>
-          <w:lang w:val="en-US"/>
-        </w:rPr>
-        <w:t>have an effect on</w:t>
-      </w:r>
-      <w:proofErr w:type="gramEnd"/>
+      <w:r>
+        <w:rPr>
+          <w:rFonts w:ascii="Times New Roman" w:hAnsi="Times New Roman" w:cs="Times New Roman"/>
+          <w:sz w:val="24"/>
+          <w:szCs w:val="24"/>
+          <w:lang w:val="en-US"/>
+        </w:rPr>
+        <w:t>influence</w:t>
+      </w:r>
       <w:r>
         <w:rPr>
           <w:rFonts w:ascii="Times New Roman" w:hAnsi="Times New Roman" w:cs="Times New Roman"/>
@@ -891,37 +889,171 @@
     </w:p>
     <w:p>
       <w:pPr>
+        <w:jc w:val="center"/>
+        <w:rPr>
+          <w:rFonts w:ascii="Times New Roman" w:hAnsi="Times New Roman" w:cs="Times New Roman"/>
+          <w:sz w:val="24"/>
+          <w:szCs w:val="24"/>
+          <w:lang w:val="en-US"/>
+        </w:rPr>
+      </w:pPr>
+      <w:r>
+        <w:rPr>
+          <w:noProof/>
+        </w:rPr>
+        <w:drawing>
+          <wp:inline distT="0" distB="0" distL="0" distR="0" wp14:anchorId="2D940E4F" wp14:editId="02FA8ECE">
+            <wp:extent cx="2143125" cy="1228725"/>
+            <wp:effectExtent l="0" t="0" r="9525" b="9525"/>
+            <wp:docPr id="1480901824" name="Kép 1" descr="A képen szöveg, Betűtípus, képernyőkép látható&#10;&#10;Automatikusan generált leírás"/>
+            <wp:cNvGraphicFramePr>
+              <a:graphicFrameLocks xmlns:a="http://schemas.openxmlformats.org/drawingml/2006/main" noChangeAspect="1"/>
+            </wp:cNvGraphicFramePr>
+            <a:graphic xmlns:a="http://schemas.openxmlformats.org/drawingml/2006/main">
+              <a:graphicData uri="http://schemas.openxmlformats.org/drawingml/2006/picture">
+                <pic:pic xmlns:pic="http://schemas.openxmlformats.org/drawingml/2006/picture">
+                  <pic:nvPicPr>
+                    <pic:cNvPr id="1480901824" name="Kép 1" descr="A képen szöveg, Betűtípus, képernyőkép látható&#10;&#10;Automatikusan generált leírás"/>
+                    <pic:cNvPicPr/>
+                  </pic:nvPicPr>
+                  <pic:blipFill>
+                    <a:blip r:embed="rId8"/>
+                    <a:stretch>
+                      <a:fillRect/>
+                    </a:stretch>
+                  </pic:blipFill>
+                  <pic:spPr>
+                    <a:xfrm>
+                      <a:off x="0" y="0"/>
+                      <a:ext cx="2143125" cy="1228725"/>
+                    </a:xfrm>
+                    <a:prstGeom prst="rect">
+                      <a:avLst/>
+                    </a:prstGeom>
+                  </pic:spPr>
+                </pic:pic>
+              </a:graphicData>
+            </a:graphic>
+          </wp:inline>
+        </w:drawing>
+      </w:r>
+    </w:p>
+    <w:p>
+      <w:pPr>
         <w:jc w:val="both"/>
         <w:rPr>
           <w:rFonts w:ascii="Times New Roman" w:hAnsi="Times New Roman" w:cs="Times New Roman"/>
-          <w:b/>
-          <w:bCs/>
-          <w:sz w:val="32"/>
-          <w:szCs w:val="32"/>
-          <w:lang w:val="en-US"/>
-        </w:rPr>
-      </w:pPr>
-      <w:r>
-        <w:rPr>
-          <w:rFonts w:ascii="Times New Roman" w:hAnsi="Times New Roman" w:cs="Times New Roman"/>
-          <w:b/>
-          <w:bCs/>
-          <w:sz w:val="32"/>
-          <w:szCs w:val="32"/>
-          <w:lang w:val="en-US"/>
-        </w:rPr>
-        <w:t xml:space="preserve">A.: </w:t>
-      </w:r>
-      <w:r>
-        <w:rPr>
-          <w:rFonts w:ascii="Times New Roman" w:hAnsi="Times New Roman" w:cs="Times New Roman"/>
-          <w:b/>
-          <w:bCs/>
-          <w:sz w:val="32"/>
-          <w:szCs w:val="32"/>
-          <w:lang w:val="en-US"/>
-        </w:rPr>
-        <w:t>Linear OLS Regression</w:t>
+          <w:sz w:val="24"/>
+          <w:szCs w:val="24"/>
+          <w:lang w:val="en-US"/>
+        </w:rPr>
+      </w:pPr>
+      <w:r>
+        <w:rPr>
+          <w:rFonts w:ascii="Times New Roman" w:hAnsi="Times New Roman" w:cs="Times New Roman"/>
+          <w:sz w:val="24"/>
+          <w:szCs w:val="24"/>
+          <w:lang w:val="en-US"/>
+        </w:rPr>
+        <w:tab/>
+        <w:t>As it can be seen from the CV RMSE comparing table, the Random Forest model came out with the lowest value, in other words, this model has the best fit amongst the used ones.</w:t>
+      </w:r>
+      <w:r>
+        <w:rPr>
+          <w:rFonts w:ascii="Times New Roman" w:hAnsi="Times New Roman" w:cs="Times New Roman"/>
+          <w:sz w:val="24"/>
+          <w:szCs w:val="24"/>
+          <w:lang w:val="en-US"/>
+        </w:rPr>
+        <w:t xml:space="preserve"> While we should use the Random Forest, based on its RMSE, we don’t know yet which features influences the price the most, thus feature </w:t>
+      </w:r>
+      <w:r>
+        <w:rPr>
+          <w:rFonts w:ascii="Times New Roman" w:hAnsi="Times New Roman" w:cs="Times New Roman"/>
+          <w:sz w:val="24"/>
+          <w:szCs w:val="24"/>
+          <w:lang w:val="en-US"/>
+        </w:rPr>
+        <w:t>importances has been coded to check them.</w:t>
+      </w:r>
+    </w:p>
+    <w:p>
+      <w:pPr>
+        <w:rPr>
+          <w:rFonts w:ascii="Times New Roman" w:hAnsi="Times New Roman" w:cs="Times New Roman"/>
+          <w:b/>
+          <w:bCs/>
+          <w:sz w:val="36"/>
+          <w:szCs w:val="36"/>
+          <w:u w:val="single"/>
+          <w:lang w:val="en-US"/>
+        </w:rPr>
+      </w:pPr>
+      <w:r>
+        <w:rPr>
+          <w:rFonts w:ascii="Times New Roman" w:hAnsi="Times New Roman" w:cs="Times New Roman"/>
+          <w:b/>
+          <w:bCs/>
+          <w:sz w:val="36"/>
+          <w:szCs w:val="36"/>
+          <w:u w:val="single"/>
+          <w:lang w:val="en-US"/>
+        </w:rPr>
+        <w:t>Features’ Importance</w:t>
+      </w:r>
+    </w:p>
+    <w:p>
+      <w:pPr>
+        <w:jc w:val="center"/>
+        <w:rPr>
+          <w:rFonts w:ascii="Times New Roman" w:hAnsi="Times New Roman" w:cs="Times New Roman"/>
+          <w:sz w:val="24"/>
+          <w:szCs w:val="24"/>
+          <w:lang w:val="en-US"/>
+        </w:rPr>
+      </w:pPr>
+      <w:r>
+        <w:rPr>
+          <w:rFonts w:ascii="Times New Roman" w:hAnsi="Times New Roman" w:cs="Times New Roman"/>
+          <w:sz w:val="24"/>
+          <w:szCs w:val="24"/>
+          <w:lang w:val="en-US"/>
+        </w:rPr>
+        <w:drawing>
+          <wp:inline distT="0" distB="0" distL="0" distR="0" wp14:anchorId="11797B86" wp14:editId="351C10D5">
+            <wp:extent cx="5760720" cy="2656840"/>
+            <wp:effectExtent l="0" t="0" r="0" b="0"/>
+            <wp:docPr id="968896270" name="Kép 1" descr="A képen szöveg, képernyőkép, sor, szám látható&#10;&#10;Automatikusan generált leírás"/>
+            <wp:cNvGraphicFramePr>
+              <a:graphicFrameLocks xmlns:a="http://schemas.openxmlformats.org/drawingml/2006/main" noChangeAspect="1"/>
+            </wp:cNvGraphicFramePr>
+            <a:graphic xmlns:a="http://schemas.openxmlformats.org/drawingml/2006/main">
+              <a:graphicData uri="http://schemas.openxmlformats.org/drawingml/2006/picture">
+                <pic:pic xmlns:pic="http://schemas.openxmlformats.org/drawingml/2006/picture">
+                  <pic:nvPicPr>
+                    <pic:cNvPr id="968896270" name="Kép 1" descr="A képen szöveg, képernyőkép, sor, szám látható&#10;&#10;Automatikusan generált leírás"/>
+                    <pic:cNvPicPr/>
+                  </pic:nvPicPr>
+                  <pic:blipFill>
+                    <a:blip r:embed="rId9"/>
+                    <a:stretch>
+                      <a:fillRect/>
+                    </a:stretch>
+                  </pic:blipFill>
+                  <pic:spPr>
+                    <a:xfrm>
+                      <a:off x="0" y="0"/>
+                      <a:ext cx="5760720" cy="2656840"/>
+                    </a:xfrm>
+                    <a:prstGeom prst="rect">
+                      <a:avLst/>
+                    </a:prstGeom>
+                  </pic:spPr>
+                </pic:pic>
+              </a:graphicData>
+            </a:graphic>
+          </wp:inline>
+        </w:drawing>
       </w:r>
     </w:p>
     <w:p>
@@ -929,8 +1061,11 @@
         <w:jc w:val="both"/>
         <w:rPr>
           <w:rFonts w:ascii="Times New Roman" w:hAnsi="Times New Roman" w:cs="Times New Roman"/>
-          <w:sz w:val="24"/>
-          <w:szCs w:val="24"/>
+          <w:b/>
+          <w:bCs/>
+          <w:sz w:val="24"/>
+          <w:szCs w:val="24"/>
+          <w:u w:val="single"/>
           <w:lang w:val="en-US"/>
         </w:rPr>
       </w:pPr>
@@ -942,78 +1077,83 @@
           <w:lang w:val="en-US"/>
         </w:rPr>
         <w:tab/>
+        <w:t xml:space="preserve">The graph above shows us, that (naturally) the number of people, the apartment can hold influences the price the most. As the place, it seems that Airbnb flats in </w:t>
+      </w:r>
+      <w:proofErr w:type="spellStart"/>
+      <w:r>
+        <w:rPr>
+          <w:rFonts w:ascii="Times New Roman" w:hAnsi="Times New Roman" w:cs="Times New Roman"/>
+          <w:sz w:val="24"/>
+          <w:szCs w:val="24"/>
+          <w:lang w:val="en-US"/>
+        </w:rPr>
+        <w:t>Innere</w:t>
+      </w:r>
+      <w:proofErr w:type="spellEnd"/>
+      <w:r>
+        <w:rPr>
+          <w:rFonts w:ascii="Times New Roman" w:hAnsi="Times New Roman" w:cs="Times New Roman"/>
+          <w:sz w:val="24"/>
+          <w:szCs w:val="24"/>
+          <w:lang w:val="en-US"/>
+        </w:rPr>
+        <w:t xml:space="preserve"> Stadt also gives </w:t>
+      </w:r>
+      <w:r>
+        <w:rPr>
+          <w:rFonts w:ascii="Times New Roman" w:hAnsi="Times New Roman" w:cs="Times New Roman"/>
+          <w:sz w:val="24"/>
+          <w:szCs w:val="24"/>
+          <w:lang w:val="en-US"/>
+        </w:rPr>
+        <w:lastRenderedPageBreak/>
+        <w:t xml:space="preserve">a boost in price, while other places, like </w:t>
+      </w:r>
+      <w:proofErr w:type="spellStart"/>
+      <w:r>
+        <w:rPr>
+          <w:rFonts w:ascii="Times New Roman" w:hAnsi="Times New Roman" w:cs="Times New Roman"/>
+          <w:sz w:val="24"/>
+          <w:szCs w:val="24"/>
+          <w:lang w:val="en-US"/>
+        </w:rPr>
+        <w:t>Landstraße</w:t>
+      </w:r>
+      <w:proofErr w:type="spellEnd"/>
+      <w:r>
+        <w:rPr>
+          <w:rFonts w:ascii="Times New Roman" w:hAnsi="Times New Roman" w:cs="Times New Roman"/>
+          <w:sz w:val="24"/>
+          <w:szCs w:val="24"/>
+          <w:lang w:val="en-US"/>
+        </w:rPr>
+        <w:t xml:space="preserve"> or</w:t>
+      </w:r>
+      <w:r>
+        <w:rPr>
+          <w:rFonts w:ascii="Times New Roman" w:hAnsi="Times New Roman" w:cs="Times New Roman"/>
+          <w:sz w:val="24"/>
+          <w:szCs w:val="24"/>
+          <w:lang w:val="en-US"/>
+        </w:rPr>
+        <w:t xml:space="preserve"> Wieden (while being a bit more significant than other variables) are not as influential. One of the most important values we can see, are the reviews. While they are important features, the company will just start to rent out their flats. </w:t>
+      </w:r>
+      <w:r>
+        <w:rPr>
+          <w:rFonts w:ascii="Times New Roman" w:hAnsi="Times New Roman" w:cs="Times New Roman"/>
+          <w:b/>
+          <w:bCs/>
+          <w:sz w:val="24"/>
+          <w:szCs w:val="24"/>
+          <w:u w:val="single"/>
+          <w:lang w:val="en-US"/>
+        </w:rPr>
+        <w:t>It is advised that the company should have somewhat lower prices, than the model’s average says, for its initial deployment, until they get enough reviews and scores to be able to re-price.</w:t>
       </w:r>
     </w:p>
     <w:p>
       <w:pPr>
         <w:jc w:val="both"/>
-        <w:rPr>
-          <w:rFonts w:ascii="Times New Roman" w:hAnsi="Times New Roman" w:cs="Times New Roman"/>
-          <w:sz w:val="24"/>
-          <w:szCs w:val="24"/>
-          <w:lang w:val="en-US"/>
-        </w:rPr>
-      </w:pPr>
-      <w:r>
-        <w:rPr>
-          <w:rFonts w:ascii="Times New Roman" w:hAnsi="Times New Roman" w:cs="Times New Roman"/>
-          <w:b/>
-          <w:bCs/>
-          <w:sz w:val="32"/>
-          <w:szCs w:val="32"/>
-          <w:lang w:val="en-US"/>
-        </w:rPr>
-        <w:t xml:space="preserve">B.: </w:t>
-      </w:r>
-      <w:r>
-        <w:rPr>
-          <w:rFonts w:ascii="Times New Roman" w:hAnsi="Times New Roman" w:cs="Times New Roman"/>
-          <w:b/>
-          <w:bCs/>
-          <w:sz w:val="32"/>
-          <w:szCs w:val="32"/>
-          <w:lang w:val="en-US"/>
-        </w:rPr>
-        <w:t>Random Forest</w:t>
-      </w:r>
-    </w:p>
-    <w:p>
-      <w:pPr>
-        <w:jc w:val="both"/>
-        <w:rPr>
-          <w:rFonts w:ascii="Times New Roman" w:hAnsi="Times New Roman" w:cs="Times New Roman"/>
-          <w:b/>
-          <w:bCs/>
-          <w:sz w:val="32"/>
-          <w:szCs w:val="32"/>
-          <w:lang w:val="en-US"/>
-        </w:rPr>
-      </w:pPr>
-      <w:r>
-        <w:rPr>
-          <w:rFonts w:ascii="Times New Roman" w:hAnsi="Times New Roman" w:cs="Times New Roman"/>
-          <w:b/>
-          <w:bCs/>
-          <w:sz w:val="32"/>
-          <w:szCs w:val="32"/>
-          <w:lang w:val="en-US"/>
-        </w:rPr>
-        <w:t xml:space="preserve">C.: </w:t>
-      </w:r>
-      <w:r>
-        <w:rPr>
-          <w:rFonts w:ascii="Times New Roman" w:hAnsi="Times New Roman" w:cs="Times New Roman"/>
-          <w:b/>
-          <w:bCs/>
-          <w:sz w:val="32"/>
-          <w:szCs w:val="32"/>
-          <w:lang w:val="en-US"/>
-        </w:rPr>
-        <w:t>LASSO</w:t>
-      </w:r>
-    </w:p>
-    <w:p>
-      <w:pPr>
         <w:rPr>
           <w:rFonts w:ascii="Times New Roman" w:hAnsi="Times New Roman" w:cs="Times New Roman"/>
           <w:sz w:val="24"/>

</xml_diff>

<commit_message>
Finished writing features' importance
</commit_message>
<xml_diff>
--- a/Assignment-2.docx
+++ b/Assignment-2.docx
@@ -1015,6 +1015,7 @@
       <w:r>
         <w:rPr>
           <w:rFonts w:ascii="Times New Roman" w:hAnsi="Times New Roman" w:cs="Times New Roman"/>
+          <w:noProof/>
           <w:sz w:val="24"/>
           <w:szCs w:val="24"/>
           <w:lang w:val="en-US"/>
@@ -1150,6 +1151,334 @@
         </w:rPr>
         <w:t>It is advised that the company should have somewhat lower prices, than the model’s average says, for its initial deployment, until they get enough reviews and scores to be able to re-price.</w:t>
       </w:r>
+    </w:p>
+    <w:p>
+      <w:pPr>
+        <w:jc w:val="center"/>
+        <w:rPr>
+          <w:rFonts w:ascii="Times New Roman" w:hAnsi="Times New Roman" w:cs="Times New Roman"/>
+          <w:b/>
+          <w:bCs/>
+          <w:sz w:val="24"/>
+          <w:szCs w:val="24"/>
+          <w:u w:val="single"/>
+          <w:lang w:val="en-US"/>
+        </w:rPr>
+      </w:pPr>
+      <w:r>
+        <w:rPr>
+          <w:noProof/>
+        </w:rPr>
+        <w:drawing>
+          <wp:inline distT="0" distB="0" distL="0" distR="0" wp14:anchorId="1C60A4E7" wp14:editId="2257FD59">
+            <wp:extent cx="5760720" cy="3147060"/>
+            <wp:effectExtent l="0" t="0" r="0" b="0"/>
+            <wp:docPr id="367712428" name="Kép 1" descr="A képen szöveg, képernyőkép, Diagram, sor látható&#10;&#10;Automatikusan generált leírás"/>
+            <wp:cNvGraphicFramePr>
+              <a:graphicFrameLocks xmlns:a="http://schemas.openxmlformats.org/drawingml/2006/main" noChangeAspect="1"/>
+            </wp:cNvGraphicFramePr>
+            <a:graphic xmlns:a="http://schemas.openxmlformats.org/drawingml/2006/main">
+              <a:graphicData uri="http://schemas.openxmlformats.org/drawingml/2006/picture">
+                <pic:pic xmlns:pic="http://schemas.openxmlformats.org/drawingml/2006/picture">
+                  <pic:nvPicPr>
+                    <pic:cNvPr id="367712428" name="Kép 1" descr="A képen szöveg, képernyőkép, Diagram, sor látható&#10;&#10;Automatikusan generált leírás"/>
+                    <pic:cNvPicPr/>
+                  </pic:nvPicPr>
+                  <pic:blipFill>
+                    <a:blip r:embed="rId10"/>
+                    <a:stretch>
+                      <a:fillRect/>
+                    </a:stretch>
+                  </pic:blipFill>
+                  <pic:spPr>
+                    <a:xfrm>
+                      <a:off x="0" y="0"/>
+                      <a:ext cx="5760720" cy="3147060"/>
+                    </a:xfrm>
+                    <a:prstGeom prst="rect">
+                      <a:avLst/>
+                    </a:prstGeom>
+                  </pic:spPr>
+                </pic:pic>
+              </a:graphicData>
+            </a:graphic>
+          </wp:inline>
+        </w:drawing>
+      </w:r>
+    </w:p>
+    <w:p>
+      <w:pPr>
+        <w:jc w:val="both"/>
+        <w:rPr>
+          <w:rFonts w:ascii="Times New Roman" w:hAnsi="Times New Roman" w:cs="Times New Roman"/>
+          <w:sz w:val="24"/>
+          <w:szCs w:val="24"/>
+          <w:lang w:val="en-US"/>
+        </w:rPr>
+      </w:pPr>
+      <w:r>
+        <w:rPr>
+          <w:rFonts w:ascii="Times New Roman" w:hAnsi="Times New Roman" w:cs="Times New Roman"/>
+          <w:sz w:val="24"/>
+          <w:szCs w:val="24"/>
+          <w:lang w:val="en-US"/>
+        </w:rPr>
+        <w:tab/>
+      </w:r>
+      <w:r>
+        <w:rPr>
+          <w:rFonts w:ascii="Times New Roman" w:hAnsi="Times New Roman" w:cs="Times New Roman"/>
+          <w:sz w:val="24"/>
+          <w:szCs w:val="24"/>
+          <w:lang w:val="en-US"/>
+        </w:rPr>
+        <w:t>Looking at the grouped basic variables, the place of the apartment counts the most, even more than the number of accommodates, while the type of room</w:t>
+      </w:r>
+      <w:r>
+        <w:rPr>
+          <w:rFonts w:ascii="Times New Roman" w:hAnsi="Times New Roman" w:cs="Times New Roman"/>
+          <w:sz w:val="24"/>
+          <w:szCs w:val="24"/>
+          <w:lang w:val="en-US"/>
+        </w:rPr>
+        <w:t xml:space="preserve"> </w:t>
+      </w:r>
+      <w:r>
+        <w:rPr>
+          <w:rFonts w:ascii="Times New Roman" w:hAnsi="Times New Roman" w:cs="Times New Roman"/>
+          <w:sz w:val="24"/>
+          <w:szCs w:val="24"/>
+          <w:lang w:val="en-US"/>
+        </w:rPr>
+        <w:t>does not mean that much, neither the type of property</w:t>
+      </w:r>
+      <w:r>
+        <w:rPr>
+          <w:rFonts w:ascii="Times New Roman" w:hAnsi="Times New Roman" w:cs="Times New Roman"/>
+          <w:sz w:val="24"/>
+          <w:szCs w:val="24"/>
+          <w:lang w:val="en-US"/>
+        </w:rPr>
+        <w:t xml:space="preserve"> </w:t>
+      </w:r>
+      <w:r>
+        <w:rPr>
+          <w:rFonts w:ascii="Times New Roman" w:hAnsi="Times New Roman" w:cs="Times New Roman"/>
+          <w:sz w:val="24"/>
+          <w:szCs w:val="24"/>
+          <w:lang w:val="en-US"/>
+        </w:rPr>
+        <w:t>(Entire/Private room – Condo/Rental unit)</w:t>
+      </w:r>
+      <w:r>
+        <w:rPr>
+          <w:rFonts w:ascii="Times New Roman" w:hAnsi="Times New Roman" w:cs="Times New Roman"/>
+          <w:sz w:val="24"/>
+          <w:szCs w:val="24"/>
+          <w:lang w:val="en-US"/>
+        </w:rPr>
+        <w:t>. From this, we can argue with the following table:</w:t>
+      </w:r>
+    </w:p>
+    <w:p>
+      <w:pPr>
+        <w:rPr>
+          <w:rFonts w:ascii="Times New Roman" w:hAnsi="Times New Roman" w:cs="Times New Roman"/>
+          <w:sz w:val="24"/>
+          <w:szCs w:val="24"/>
+          <w:lang w:val="en-US"/>
+        </w:rPr>
+      </w:pPr>
+      <w:r>
+        <w:rPr>
+          <w:noProof/>
+        </w:rPr>
+        <w:drawing>
+          <wp:anchor distT="0" distB="0" distL="114300" distR="114300" simplePos="0" relativeHeight="251658240" behindDoc="1" locked="0" layoutInCell="1" allowOverlap="1" wp14:anchorId="40ACFF78" wp14:editId="5A4A60F8">
+            <wp:simplePos x="0" y="0"/>
+            <wp:positionH relativeFrom="column">
+              <wp:posOffset>-635</wp:posOffset>
+            </wp:positionH>
+            <wp:positionV relativeFrom="paragraph">
+              <wp:posOffset>-635</wp:posOffset>
+            </wp:positionV>
+            <wp:extent cx="2398395" cy="2522220"/>
+            <wp:effectExtent l="0" t="0" r="1905" b="0"/>
+            <wp:wrapTight wrapText="bothSides">
+              <wp:wrapPolygon edited="0">
+                <wp:start x="0" y="0"/>
+                <wp:lineTo x="0" y="21372"/>
+                <wp:lineTo x="21446" y="21372"/>
+                <wp:lineTo x="21446" y="0"/>
+                <wp:lineTo x="0" y="0"/>
+              </wp:wrapPolygon>
+            </wp:wrapTight>
+            <wp:docPr id="1980772312" name="Kép 1" descr="A képen szöveg, képernyőkép, menü, Betűtípus látható&#10;&#10;Automatikusan generált leírás"/>
+            <wp:cNvGraphicFramePr>
+              <a:graphicFrameLocks xmlns:a="http://schemas.openxmlformats.org/drawingml/2006/main" noChangeAspect="1"/>
+            </wp:cNvGraphicFramePr>
+            <a:graphic xmlns:a="http://schemas.openxmlformats.org/drawingml/2006/main">
+              <a:graphicData uri="http://schemas.openxmlformats.org/drawingml/2006/picture">
+                <pic:pic xmlns:pic="http://schemas.openxmlformats.org/drawingml/2006/picture">
+                  <pic:nvPicPr>
+                    <pic:cNvPr id="1980772312" name="Kép 1" descr="A képen szöveg, képernyőkép, menü, Betűtípus látható&#10;&#10;Automatikusan generált leírás"/>
+                    <pic:cNvPicPr/>
+                  </pic:nvPicPr>
+                  <pic:blipFill>
+                    <a:blip r:embed="rId11">
+                      <a:extLst>
+                        <a:ext uri="{28A0092B-C50C-407E-A947-70E740481C1C}">
+                          <a14:useLocalDpi xmlns:a14="http://schemas.microsoft.com/office/drawing/2010/main" val="0"/>
+                        </a:ext>
+                      </a:extLst>
+                    </a:blip>
+                    <a:stretch>
+                      <a:fillRect/>
+                    </a:stretch>
+                  </pic:blipFill>
+                  <pic:spPr>
+                    <a:xfrm>
+                      <a:off x="0" y="0"/>
+                      <a:ext cx="2398395" cy="2522220"/>
+                    </a:xfrm>
+                    <a:prstGeom prst="rect">
+                      <a:avLst/>
+                    </a:prstGeom>
+                  </pic:spPr>
+                </pic:pic>
+              </a:graphicData>
+            </a:graphic>
+          </wp:anchor>
+        </w:drawing>
+      </w:r>
+      <w:r>
+        <w:rPr>
+          <w:rFonts w:ascii="Times New Roman" w:hAnsi="Times New Roman" w:cs="Times New Roman"/>
+          <w:sz w:val="24"/>
+          <w:szCs w:val="24"/>
+          <w:lang w:val="en-US"/>
+        </w:rPr>
+        <w:t xml:space="preserve">This comparison table shows us the mean prices of the apartments with their precise column values, for example: Entire condos tends to have a price of ~104, while </w:t>
+      </w:r>
+      <w:proofErr w:type="spellStart"/>
+      <w:r>
+        <w:rPr>
+          <w:rFonts w:ascii="Times New Roman" w:hAnsi="Times New Roman" w:cs="Times New Roman"/>
+          <w:sz w:val="24"/>
+          <w:szCs w:val="24"/>
+          <w:lang w:val="en-US"/>
+        </w:rPr>
+        <w:t>Innere</w:t>
+      </w:r>
+      <w:proofErr w:type="spellEnd"/>
+      <w:r>
+        <w:rPr>
+          <w:rFonts w:ascii="Times New Roman" w:hAnsi="Times New Roman" w:cs="Times New Roman"/>
+          <w:sz w:val="24"/>
+          <w:szCs w:val="24"/>
+          <w:lang w:val="en-US"/>
+        </w:rPr>
+        <w:t xml:space="preserve"> Stadt flats have around ~161. Entire flats fetch for a higher price, which is self-explanatory, as they have much more space, than private rooms</w:t>
+      </w:r>
+      <w:r>
+        <w:rPr>
+          <w:rFonts w:ascii="Times New Roman" w:hAnsi="Times New Roman" w:cs="Times New Roman"/>
+          <w:sz w:val="24"/>
+          <w:szCs w:val="24"/>
+          <w:lang w:val="en-US"/>
+        </w:rPr>
+        <w:t xml:space="preserve">, but the main argument is for the Boroughs. If the company owns a </w:t>
+      </w:r>
+      <w:r>
+        <w:rPr>
+          <w:rFonts w:ascii="Times New Roman" w:hAnsi="Times New Roman" w:cs="Times New Roman"/>
+          <w:b/>
+          <w:bCs/>
+          <w:sz w:val="24"/>
+          <w:szCs w:val="24"/>
+          <w:u w:val="single"/>
+          <w:lang w:val="en-US"/>
+        </w:rPr>
+        <w:t>large flat</w:t>
+      </w:r>
+      <w:r>
+        <w:rPr>
+          <w:rFonts w:ascii="Times New Roman" w:hAnsi="Times New Roman" w:cs="Times New Roman"/>
+          <w:sz w:val="24"/>
+          <w:szCs w:val="24"/>
+          <w:lang w:val="en-US"/>
+        </w:rPr>
+        <w:t xml:space="preserve"> (3 or more accommodates), which is an </w:t>
+      </w:r>
+      <w:r>
+        <w:rPr>
+          <w:rFonts w:ascii="Times New Roman" w:hAnsi="Times New Roman" w:cs="Times New Roman"/>
+          <w:b/>
+          <w:bCs/>
+          <w:sz w:val="24"/>
+          <w:szCs w:val="24"/>
+          <w:u w:val="single"/>
+          <w:lang w:val="en-US"/>
+        </w:rPr>
+        <w:t>Entire rental unit</w:t>
+      </w:r>
+      <w:r>
+        <w:rPr>
+          <w:rFonts w:ascii="Times New Roman" w:hAnsi="Times New Roman" w:cs="Times New Roman"/>
+          <w:sz w:val="24"/>
+          <w:szCs w:val="24"/>
+          <w:lang w:val="en-US"/>
+        </w:rPr>
+        <w:t xml:space="preserve"> in </w:t>
+      </w:r>
+      <w:proofErr w:type="spellStart"/>
+      <w:r>
+        <w:rPr>
+          <w:rFonts w:ascii="Times New Roman" w:hAnsi="Times New Roman" w:cs="Times New Roman"/>
+          <w:b/>
+          <w:bCs/>
+          <w:sz w:val="24"/>
+          <w:szCs w:val="24"/>
+          <w:u w:val="single"/>
+          <w:lang w:val="en-US"/>
+        </w:rPr>
+        <w:t>Innere</w:t>
+      </w:r>
+      <w:proofErr w:type="spellEnd"/>
+      <w:r>
+        <w:rPr>
+          <w:rFonts w:ascii="Times New Roman" w:hAnsi="Times New Roman" w:cs="Times New Roman"/>
+          <w:b/>
+          <w:bCs/>
+          <w:sz w:val="24"/>
+          <w:szCs w:val="24"/>
+          <w:u w:val="single"/>
+          <w:lang w:val="en-US"/>
+        </w:rPr>
+        <w:t xml:space="preserve"> Stadt</w:t>
+      </w:r>
+      <w:r>
+        <w:rPr>
+          <w:rFonts w:ascii="Times New Roman" w:hAnsi="Times New Roman" w:cs="Times New Roman"/>
+          <w:sz w:val="24"/>
+          <w:szCs w:val="24"/>
+          <w:lang w:val="en-US"/>
+        </w:rPr>
+        <w:t>, than they can list it with a high price, just be advised of the lack of reviews, that has been already written before!</w:t>
+      </w:r>
+    </w:p>
+    <w:p>
+      <w:pPr>
+        <w:rPr>
+          <w:rFonts w:ascii="Times New Roman" w:hAnsi="Times New Roman" w:cs="Times New Roman"/>
+          <w:b/>
+          <w:bCs/>
+          <w:sz w:val="24"/>
+          <w:szCs w:val="24"/>
+          <w:u w:val="single"/>
+          <w:lang w:val="en-US"/>
+        </w:rPr>
+      </w:pPr>
     </w:p>
     <w:p>
       <w:pPr>

</xml_diff>

<commit_message>
Grammar check / extra comments
</commit_message>
<xml_diff>
--- a/Assignment-2.docx
+++ b/Assignment-2.docx
@@ -107,7 +107,25 @@
           <w:szCs w:val="24"/>
           <w:lang w:val="en-US"/>
         </w:rPr>
-        <w:t>a thorough cleaning may be necessary to get a usable data frame to work with. Next, multiple models are used to determine which one may predict the actual worth of the company’s apartments the best, based on multiple prediction fit factors (such as RMSE).</w:t>
+        <w:t xml:space="preserve">a thorough cleaning may be necessary to get a usable data frame to work with. Next, multiple models are used to determine which one may predict the actual worth of the company’s apartments the best, based on </w:t>
+      </w:r>
+      <w:r>
+        <w:rPr>
+          <w:rFonts w:ascii="Times New Roman" w:hAnsi="Times New Roman" w:cs="Times New Roman"/>
+          <w:sz w:val="24"/>
+          <w:szCs w:val="24"/>
+          <w:lang w:val="en-US"/>
+        </w:rPr>
+        <w:t xml:space="preserve">a </w:t>
+      </w:r>
+      <w:r>
+        <w:rPr>
+          <w:rFonts w:ascii="Times New Roman" w:hAnsi="Times New Roman" w:cs="Times New Roman"/>
+          <w:sz w:val="24"/>
+          <w:szCs w:val="24"/>
+          <w:lang w:val="en-US"/>
+        </w:rPr>
+        <w:t>prediction fit factor (such as RMSE).</w:t>
       </w:r>
     </w:p>
     <w:p>
@@ -332,7 +350,25 @@
           <w:szCs w:val="24"/>
           <w:lang w:val="en-US"/>
         </w:rPr>
-        <w:t xml:space="preserve"> Flags are introduced for two review columns and the host columns are used mainly to get dummy variables for each listing. The reason behind the latter one, is that how the host “advertises” him/herself through Airbnb, how does the person care about his/her appeal in it, should </w:t>
+        <w:t xml:space="preserve"> Flags are introduced for two review columns and the host columns are used mainly to get dummy variables for each listing. The reason behind the latter one, is that how the host “advertises” him/herself through Airbnb, how does the person care about his/her appeal in it, </w:t>
+      </w:r>
+      <w:r>
+        <w:rPr>
+          <w:rFonts w:ascii="Times New Roman" w:hAnsi="Times New Roman" w:cs="Times New Roman"/>
+          <w:sz w:val="24"/>
+          <w:szCs w:val="24"/>
+          <w:lang w:val="en-US"/>
+        </w:rPr>
+        <w:t>may</w:t>
+      </w:r>
+      <w:r>
+        <w:rPr>
+          <w:rFonts w:ascii="Times New Roman" w:hAnsi="Times New Roman" w:cs="Times New Roman"/>
+          <w:sz w:val="24"/>
+          <w:szCs w:val="24"/>
+          <w:lang w:val="en-US"/>
+        </w:rPr>
+        <w:t xml:space="preserve"> </w:t>
       </w:r>
       <w:r>
         <w:rPr>
@@ -351,6 +387,15 @@
           <w:lang w:val="en-US"/>
         </w:rPr>
         <w:t xml:space="preserve"> the price.</w:t>
+      </w:r>
+      <w:r>
+        <w:rPr>
+          <w:rFonts w:ascii="Times New Roman" w:hAnsi="Times New Roman" w:cs="Times New Roman"/>
+          <w:sz w:val="24"/>
+          <w:szCs w:val="24"/>
+          <w:lang w:val="en-US"/>
+        </w:rPr>
+        <w:t xml:space="preserve"> Last one, the bathroom variable has been changed from string to float. Except baths and flags, no new column creations felt necessary, the original names of them are understandable.</w:t>
       </w:r>
     </w:p>
     <w:p>
@@ -403,7 +448,25 @@
           <w:szCs w:val="24"/>
           <w:lang w:val="en-US"/>
         </w:rPr>
-        <w:t>Using only one model has its danger, that the one we used may not be the best one among the possible models known to us, for this reason, three models are used to predict the price as best as it is possible. These models are the following:</w:t>
+        <w:t>Using only one model has its danger, that the one we used may not be the best one among the possible models known to us</w:t>
+      </w:r>
+      <w:r>
+        <w:rPr>
+          <w:rFonts w:ascii="Times New Roman" w:hAnsi="Times New Roman" w:cs="Times New Roman"/>
+          <w:sz w:val="24"/>
+          <w:szCs w:val="24"/>
+          <w:lang w:val="en-US"/>
+        </w:rPr>
+        <w:t>. F</w:t>
+      </w:r>
+      <w:r>
+        <w:rPr>
+          <w:rFonts w:ascii="Times New Roman" w:hAnsi="Times New Roman" w:cs="Times New Roman"/>
+          <w:sz w:val="24"/>
+          <w:szCs w:val="24"/>
+          <w:lang w:val="en-US"/>
+        </w:rPr>
+        <w:t>or this reason, three models are used to predict the price as best as it is possible. These models are the following:</w:t>
       </w:r>
     </w:p>
     <w:p>
@@ -599,7 +662,17 @@
           <w:szCs w:val="24"/>
           <w:lang w:val="en-US"/>
         </w:rPr>
-        <w:t xml:space="preserve"> used, the code chunk </w:t>
+        <w:t xml:space="preserve"> </w:t>
+      </w:r>
+      <w:r>
+        <w:rPr>
+          <w:rFonts w:ascii="Times New Roman" w:hAnsi="Times New Roman" w:cs="Times New Roman"/>
+          <w:sz w:val="24"/>
+          <w:szCs w:val="24"/>
+          <w:lang w:val="en-US"/>
+        </w:rPr>
+        <w:lastRenderedPageBreak/>
+        <w:t xml:space="preserve">used, the code chunk </w:t>
       </w:r>
       <w:proofErr w:type="spellStart"/>
       <w:proofErr w:type="gramStart"/>
@@ -678,7 +751,6 @@
           <w:szCs w:val="32"/>
           <w:lang w:val="en-US"/>
         </w:rPr>
-        <w:lastRenderedPageBreak/>
         <w:t xml:space="preserve">B.: </w:t>
       </w:r>
       <w:r>
@@ -1077,6 +1149,7 @@
           <w:szCs w:val="24"/>
           <w:lang w:val="en-US"/>
         </w:rPr>
+        <w:lastRenderedPageBreak/>
         <w:tab/>
         <w:t xml:space="preserve">The graph above shows us, that (naturally) the number of people, the apartment can hold influences the price the most. As the place, it seems that Airbnb flats in </w:t>
       </w:r>
@@ -1098,17 +1171,7 @@
           <w:szCs w:val="24"/>
           <w:lang w:val="en-US"/>
         </w:rPr>
-        <w:t xml:space="preserve"> Stadt also gives </w:t>
-      </w:r>
-      <w:r>
-        <w:rPr>
-          <w:rFonts w:ascii="Times New Roman" w:hAnsi="Times New Roman" w:cs="Times New Roman"/>
-          <w:sz w:val="24"/>
-          <w:szCs w:val="24"/>
-          <w:lang w:val="en-US"/>
-        </w:rPr>
-        <w:lastRenderedPageBreak/>
-        <w:t xml:space="preserve">a boost in price, while other places, like </w:t>
+        <w:t xml:space="preserve"> Stadt also gives a boost in price, while other places, like </w:t>
       </w:r>
       <w:proofErr w:type="spellStart"/>
       <w:r>
@@ -1259,25 +1322,7 @@
           <w:szCs w:val="24"/>
           <w:lang w:val="en-US"/>
         </w:rPr>
-        <w:t xml:space="preserve"> </w:t>
-      </w:r>
-      <w:r>
-        <w:rPr>
-          <w:rFonts w:ascii="Times New Roman" w:hAnsi="Times New Roman" w:cs="Times New Roman"/>
-          <w:sz w:val="24"/>
-          <w:szCs w:val="24"/>
-          <w:lang w:val="en-US"/>
-        </w:rPr>
-        <w:t>(Entire/Private room – Condo/Rental unit)</w:t>
-      </w:r>
-      <w:r>
-        <w:rPr>
-          <w:rFonts w:ascii="Times New Roman" w:hAnsi="Times New Roman" w:cs="Times New Roman"/>
-          <w:sz w:val="24"/>
-          <w:szCs w:val="24"/>
-          <w:lang w:val="en-US"/>
-        </w:rPr>
-        <w:t>. From this, we can argue with the following table:</w:t>
+        <w:t xml:space="preserve"> (Entire/Private room – Condo/Rental unit). From this, we can argue with the following table:</w:t>
       </w:r>
     </w:p>
     <w:p>

</xml_diff>